<commit_message>
2nd assignment complete commit
</commit_message>
<xml_diff>
--- a/assignment_2.docx
+++ b/assignment_2.docx
@@ -193,13 +193,11 @@
       <w:pPr>
         <w:pStyle w:val="ListParagraph"/>
         <w:rPr>
-          <w:b/>
-          <w:lang w:val="en-GB"/>
-        </w:rPr>
-      </w:pPr>
-      <w:r>
-        <w:rPr>
-          <w:b/>
+          <w:lang w:val="en-GB"/>
+        </w:rPr>
+      </w:pPr>
+      <w:r>
+        <w:rPr>
           <w:lang w:val="en-GB"/>
         </w:rPr>
         <w:t>X = True</w:t>
@@ -209,13 +207,11 @@
       <w:pPr>
         <w:pStyle w:val="ListParagraph"/>
         <w:rPr>
-          <w:b/>
-          <w:lang w:val="en-GB"/>
-        </w:rPr>
-      </w:pPr>
-      <w:r>
-        <w:rPr>
-          <w:b/>
+          <w:lang w:val="en-GB"/>
+        </w:rPr>
+      </w:pPr>
+      <w:r>
+        <w:rPr>
           <w:lang w:val="en-GB"/>
         </w:rPr>
         <w:t>Y= False</w:t>
@@ -296,8 +292,6 @@
         </w:rPr>
         <w:t xml:space="preserve">three types of </w:t>
       </w:r>
-      <w:proofErr w:type="spellStart"/>
-      <w:proofErr w:type="gramStart"/>
       <w:r>
         <w:rPr>
           <w:rFonts w:ascii="Arial" w:eastAsia="Times New Roman" w:hAnsi="Arial" w:cs="Arial"/>
@@ -306,10 +300,8 @@
           <w:szCs w:val="24"/>
           <w:lang w:eastAsia="en-IN"/>
         </w:rPr>
-        <w:t>boolean</w:t>
-      </w:r>
-      <w:proofErr w:type="spellEnd"/>
-      <w:proofErr w:type="gramEnd"/>
+        <w:t>Boolean</w:t>
+      </w:r>
       <w:r>
         <w:rPr>
           <w:rFonts w:ascii="Arial" w:eastAsia="Times New Roman" w:hAnsi="Arial" w:cs="Arial"/>
@@ -320,6 +312,8 @@
         </w:rPr>
         <w:t xml:space="preserve"> operators:</w:t>
       </w:r>
+      <w:bookmarkStart w:id="0" w:name="_GoBack"/>
+      <w:bookmarkEnd w:id="0"/>
     </w:p>
     <w:p>
       <w:pPr>
@@ -1769,11 +1763,17 @@
           <w:numId w:val="1"/>
         </w:numPr>
         <w:rPr>
-          <w:lang w:val="en-GB"/>
-        </w:rPr>
-      </w:pPr>
-      <w:r>
-        <w:rPr>
+          <w:b/>
+          <w:sz w:val="24"/>
+          <w:szCs w:val="24"/>
+          <w:lang w:val="en-GB"/>
+        </w:rPr>
+      </w:pPr>
+      <w:r>
+        <w:rPr>
+          <w:b/>
+          <w:sz w:val="24"/>
+          <w:szCs w:val="24"/>
           <w:lang w:val="en-GB"/>
         </w:rPr>
         <w:t>What are the six comparison operators?</w:t>
@@ -2424,13 +2424,6 @@
       </w:pPr>
       <w:r>
         <w:rPr>
-          <w:lang w:val="en-GB"/>
-        </w:rPr>
-        <w:t xml:space="preserve">The equal to </w:t>
-      </w:r>
-      <w:proofErr w:type="gramStart"/>
-      <w:r>
-        <w:rPr>
           <w:rFonts w:ascii="Arial" w:hAnsi="Arial" w:cs="Arial"/>
           <w:color w:val="273239"/>
           <w:spacing w:val="2"/>
@@ -2438,8 +2431,15 @@
           <w:szCs w:val="26"/>
           <w:shd w:val="clear" w:color="auto" w:fill="FFFFFF"/>
         </w:rPr>
-        <w:t>(</w:t>
-      </w:r>
+        <w:t>The equal to</w:t>
+      </w:r>
+      <w:r>
+        <w:rPr>
+          <w:lang w:val="en-GB"/>
+        </w:rPr>
+        <w:t xml:space="preserve"> </w:t>
+      </w:r>
+      <w:proofErr w:type="gramStart"/>
       <w:r>
         <w:rPr>
           <w:rFonts w:ascii="Arial" w:hAnsi="Arial" w:cs="Arial"/>
@@ -2449,7 +2449,7 @@
           <w:szCs w:val="26"/>
           <w:shd w:val="clear" w:color="auto" w:fill="FFFFFF"/>
         </w:rPr>
-        <w:t xml:space="preserve"> ‘</w:t>
+        <w:t>( ‘</w:t>
       </w:r>
       <w:proofErr w:type="gramEnd"/>
       <w:r>
@@ -2461,29 +2461,7 @@
           <w:szCs w:val="26"/>
           <w:shd w:val="clear" w:color="auto" w:fill="FFFFFF"/>
         </w:rPr>
-        <w:t>==’</w:t>
-      </w:r>
-      <w:r>
-        <w:rPr>
-          <w:rFonts w:ascii="Arial" w:hAnsi="Arial" w:cs="Arial"/>
-          <w:color w:val="273239"/>
-          <w:spacing w:val="2"/>
-          <w:sz w:val="26"/>
-          <w:szCs w:val="26"/>
-          <w:shd w:val="clear" w:color="auto" w:fill="FFFFFF"/>
-        </w:rPr>
-        <w:t>)</w:t>
-      </w:r>
-      <w:r>
-        <w:rPr>
-          <w:rFonts w:ascii="Arial" w:hAnsi="Arial" w:cs="Arial"/>
-          <w:color w:val="273239"/>
-          <w:spacing w:val="2"/>
-          <w:sz w:val="26"/>
-          <w:szCs w:val="26"/>
-          <w:shd w:val="clear" w:color="auto" w:fill="FFFFFF"/>
-        </w:rPr>
-        <w:t xml:space="preserve"> operator checks whether the two given operands are equal or not. If so, it returns true. Otherwise it returns false.</w:t>
+        <w:t>==’) operator checks whether the two given operands are equal or not. If so, it returns true. Otherwise it returns false.</w:t>
       </w:r>
     </w:p>
     <w:p>
@@ -2682,29 +2660,7 @@
           <w:szCs w:val="26"/>
           <w:shd w:val="clear" w:color="auto" w:fill="FFFFFF"/>
         </w:rPr>
-        <w:t>I</w:t>
-      </w:r>
-      <w:r>
-        <w:rPr>
-          <w:rFonts w:ascii="Arial" w:hAnsi="Arial" w:cs="Arial"/>
-          <w:color w:val="273239"/>
-          <w:spacing w:val="2"/>
-          <w:sz w:val="26"/>
-          <w:szCs w:val="26"/>
-          <w:shd w:val="clear" w:color="auto" w:fill="FFFFFF"/>
-        </w:rPr>
-        <w:t>t returns true</w:t>
-      </w:r>
-      <w:r>
-        <w:rPr>
-          <w:rFonts w:ascii="Arial" w:hAnsi="Arial" w:cs="Arial"/>
-          <w:color w:val="273239"/>
-          <w:spacing w:val="2"/>
-          <w:sz w:val="26"/>
-          <w:szCs w:val="26"/>
-          <w:shd w:val="clear" w:color="auto" w:fill="FFFFFF"/>
-        </w:rPr>
-        <w:t xml:space="preserve">. </w:t>
+        <w:t xml:space="preserve">It returns true. </w:t>
       </w:r>
     </w:p>
     <w:p>
@@ -3202,6 +3158,39 @@
         </w:rPr>
         <w:t>)</w:t>
       </w:r>
+      <w:r>
+        <w:rPr>
+          <w:rFonts w:ascii="Consolas" w:eastAsia="Times New Roman" w:hAnsi="Consolas" w:cs="Courier New"/>
+          <w:color w:val="273239"/>
+          <w:spacing w:val="2"/>
+          <w:sz w:val="24"/>
+          <w:szCs w:val="24"/>
+          <w:lang w:eastAsia="en-IN"/>
+        </w:rPr>
+        <w:t>---------------</w:t>
+      </w:r>
+      <w:r>
+        <w:rPr>
+          <w:rFonts w:ascii="Consolas" w:eastAsia="Times New Roman" w:hAnsi="Consolas" w:cs="Courier New"/>
+          <w:color w:val="273239"/>
+          <w:spacing w:val="2"/>
+          <w:sz w:val="24"/>
+          <w:szCs w:val="24"/>
+          <w:lang w:eastAsia="en-IN"/>
+        </w:rPr>
+        <w:sym w:font="Wingdings" w:char="F0E0"/>
+      </w:r>
+      <w:r>
+        <w:rPr>
+          <w:rFonts w:ascii="Consolas" w:eastAsia="Times New Roman" w:hAnsi="Consolas" w:cs="Courier New"/>
+          <w:color w:val="273239"/>
+          <w:spacing w:val="2"/>
+          <w:sz w:val="24"/>
+          <w:szCs w:val="24"/>
+          <w:lang w:eastAsia="en-IN"/>
+        </w:rPr>
+        <w:t>Code Block 1</w:t>
+      </w:r>
     </w:p>
     <w:p>
       <w:pPr>
@@ -3338,6 +3327,39 @@
         </w:rPr>
         <w:t>)</w:t>
       </w:r>
+      <w:r>
+        <w:rPr>
+          <w:rFonts w:ascii="Consolas" w:eastAsia="Times New Roman" w:hAnsi="Consolas" w:cs="Courier New"/>
+          <w:color w:val="273239"/>
+          <w:spacing w:val="2"/>
+          <w:sz w:val="24"/>
+          <w:szCs w:val="24"/>
+          <w:lang w:eastAsia="en-IN"/>
+        </w:rPr>
+        <w:t xml:space="preserve"> ---------------</w:t>
+      </w:r>
+      <w:r>
+        <w:rPr>
+          <w:rFonts w:ascii="Consolas" w:eastAsia="Times New Roman" w:hAnsi="Consolas" w:cs="Courier New"/>
+          <w:color w:val="273239"/>
+          <w:spacing w:val="2"/>
+          <w:sz w:val="24"/>
+          <w:szCs w:val="24"/>
+          <w:lang w:eastAsia="en-IN"/>
+        </w:rPr>
+        <w:sym w:font="Wingdings" w:char="F0E0"/>
+      </w:r>
+      <w:r>
+        <w:rPr>
+          <w:rFonts w:ascii="Consolas" w:eastAsia="Times New Roman" w:hAnsi="Consolas" w:cs="Courier New"/>
+          <w:color w:val="273239"/>
+          <w:spacing w:val="2"/>
+          <w:sz w:val="24"/>
+          <w:szCs w:val="24"/>
+          <w:lang w:eastAsia="en-IN"/>
+        </w:rPr>
+        <w:t>Code Block 2</w:t>
+      </w:r>
     </w:p>
     <w:p>
       <w:pPr>
@@ -3371,6 +3393,104 @@
           <w:lang w:eastAsia="en-IN"/>
         </w:rPr>
       </w:pPr>
+      <w:r>
+        <w:rPr>
+          <w:rFonts w:ascii="Consolas" w:eastAsia="Times New Roman" w:hAnsi="Consolas" w:cs="Courier New"/>
+          <w:noProof/>
+          <w:color w:val="273239"/>
+          <w:spacing w:val="2"/>
+          <w:sz w:val="24"/>
+          <w:szCs w:val="24"/>
+          <w:lang w:eastAsia="en-IN"/>
+        </w:rPr>
+        <mc:AlternateContent>
+          <mc:Choice Requires="wps">
+            <w:drawing>
+              <wp:anchor distT="0" distB="0" distL="114300" distR="114300" simplePos="0" relativeHeight="251659264" behindDoc="0" locked="0" layoutInCell="1" allowOverlap="1">
+                <wp:simplePos x="0" y="0"/>
+                <wp:positionH relativeFrom="column">
+                  <wp:posOffset>2533650</wp:posOffset>
+                </wp:positionH>
+                <wp:positionV relativeFrom="paragraph">
+                  <wp:posOffset>266065</wp:posOffset>
+                </wp:positionV>
+                <wp:extent cx="254635" cy="733425"/>
+                <wp:effectExtent l="0" t="0" r="31115" b="28575"/>
+                <wp:wrapNone/>
+                <wp:docPr id="1" name="Right Brace 1"/>
+                <wp:cNvGraphicFramePr/>
+                <a:graphic xmlns:a="http://schemas.openxmlformats.org/drawingml/2006/main">
+                  <a:graphicData uri="http://schemas.microsoft.com/office/word/2010/wordprocessingShape">
+                    <wps:wsp>
+                      <wps:cNvSpPr/>
+                      <wps:spPr>
+                        <a:xfrm>
+                          <a:off x="0" y="0"/>
+                          <a:ext cx="254635" cy="733425"/>
+                        </a:xfrm>
+                        <a:prstGeom prst="rightBrace">
+                          <a:avLst/>
+                        </a:prstGeom>
+                      </wps:spPr>
+                      <wps:style>
+                        <a:lnRef idx="1">
+                          <a:schemeClr val="accent1"/>
+                        </a:lnRef>
+                        <a:fillRef idx="0">
+                          <a:schemeClr val="accent1"/>
+                        </a:fillRef>
+                        <a:effectRef idx="0">
+                          <a:schemeClr val="accent1"/>
+                        </a:effectRef>
+                        <a:fontRef idx="minor">
+                          <a:schemeClr val="tx1"/>
+                        </a:fontRef>
+                      </wps:style>
+                      <wps:bodyPr rot="0" spcFirstLastPara="0" vertOverflow="overflow" horzOverflow="overflow" vert="horz" wrap="square" lIns="91440" tIns="45720" rIns="91440" bIns="45720" numCol="1" spcCol="0" rtlCol="0" fromWordArt="0" anchor="ctr" anchorCtr="0" forceAA="0" compatLnSpc="1">
+                        <a:prstTxWarp prst="textNoShape">
+                          <a:avLst/>
+                        </a:prstTxWarp>
+                        <a:noAutofit/>
+                      </wps:bodyPr>
+                    </wps:wsp>
+                  </a:graphicData>
+                </a:graphic>
+                <wp14:sizeRelH relativeFrom="margin">
+                  <wp14:pctWidth>0</wp14:pctWidth>
+                </wp14:sizeRelH>
+              </wp:anchor>
+            </w:drawing>
+          </mc:Choice>
+          <mc:Fallback>
+            <w:pict>
+              <v:shapetype w14:anchorId="25E755D2" id="_x0000_t88" coordsize="21600,21600" o:spt="88" adj="1800,10800" path="m,qx10800@0l10800@2qy21600@11,10800@3l10800@1qy,21600e" filled="f">
+                <v:formulas>
+                  <v:f eqn="val #0"/>
+                  <v:f eqn="sum 21600 0 #0"/>
+                  <v:f eqn="sum #1 0 #0"/>
+                  <v:f eqn="sum #1 #0 0"/>
+                  <v:f eqn="prod #0 9598 32768"/>
+                  <v:f eqn="sum 21600 0 @4"/>
+                  <v:f eqn="sum 21600 0 #1"/>
+                  <v:f eqn="min #1 @6"/>
+                  <v:f eqn="prod @7 1 2"/>
+                  <v:f eqn="prod #0 2 1"/>
+                  <v:f eqn="sum 21600 0 @9"/>
+                  <v:f eqn="val #1"/>
+                </v:formulas>
+                <v:path arrowok="t" o:connecttype="custom" o:connectlocs="0,0;21600,@11;0,21600" textboxrect="0,@4,7637,@5"/>
+                <v:handles>
+                  <v:h position="center,#0" yrange="0,@8"/>
+                  <v:h position="bottomRight,#1" yrange="@9,@10"/>
+                </v:handles>
+              </v:shapetype>
+              <v:shape id="Right Brace 1" o:spid="_x0000_s1026" type="#_x0000_t88" style="position:absolute;margin-left:199.5pt;margin-top:20.95pt;width:20.05pt;height:57.75pt;z-index:251659264;visibility:visible;mso-wrap-style:square;mso-width-percent:0;mso-wrap-distance-left:9pt;mso-wrap-distance-top:0;mso-wrap-distance-right:9pt;mso-wrap-distance-bottom:0;mso-position-horizontal:absolute;mso-position-horizontal-relative:text;mso-position-vertical:absolute;mso-position-vertical-relative:text;mso-width-percent:0;mso-width-relative:margin;v-text-anchor:middle" o:gfxdata="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" adj="625" strokecolor="#5b9bd5 [3204]" strokeweight=".5pt">
+                <v:stroke joinstyle="miter"/>
+              </v:shape>
+            </w:pict>
+          </mc:Fallback>
+        </mc:AlternateContent>
+      </w:r>
       <w:proofErr w:type="gramStart"/>
       <w:r>
         <w:rPr>
@@ -3531,62 +3651,61 @@
         </w:rPr>
         <w:t>)</w:t>
       </w:r>
-    </w:p>
-    <w:p>
-      <w:pPr>
-        <w:tabs>
-          <w:tab w:val="left" w:pos="916"/>
-          <w:tab w:val="left" w:pos="1832"/>
-          <w:tab w:val="left" w:pos="2748"/>
-          <w:tab w:val="left" w:pos="3664"/>
-          <w:tab w:val="left" w:pos="4580"/>
-          <w:tab w:val="left" w:pos="5496"/>
-          <w:tab w:val="left" w:pos="6412"/>
-          <w:tab w:val="left" w:pos="7328"/>
-          <w:tab w:val="left" w:pos="8244"/>
-          <w:tab w:val="left" w:pos="9160"/>
-          <w:tab w:val="left" w:pos="10076"/>
-          <w:tab w:val="left" w:pos="10992"/>
-          <w:tab w:val="left" w:pos="11908"/>
-          <w:tab w:val="left" w:pos="12824"/>
-          <w:tab w:val="left" w:pos="13740"/>
-          <w:tab w:val="left" w:pos="14656"/>
-        </w:tabs>
-        <w:spacing w:after="150" w:line="240" w:lineRule="auto"/>
-        <w:ind w:left="1440"/>
-        <w:textAlignment w:val="baseline"/>
-        <w:rPr>
-          <w:rFonts w:ascii="Consolas" w:eastAsia="Times New Roman" w:hAnsi="Consolas" w:cs="Courier New"/>
-          <w:color w:val="273239"/>
-          <w:spacing w:val="2"/>
-          <w:sz w:val="24"/>
-          <w:szCs w:val="24"/>
-          <w:lang w:eastAsia="en-IN"/>
-        </w:rPr>
-      </w:pPr>
-      <w:proofErr w:type="gramStart"/>
-      <w:r>
-        <w:rPr>
-          <w:rFonts w:ascii="Consolas" w:eastAsia="Times New Roman" w:hAnsi="Consolas" w:cs="Courier New"/>
-          <w:color w:val="273239"/>
-          <w:spacing w:val="2"/>
-          <w:sz w:val="24"/>
-          <w:szCs w:val="24"/>
-          <w:lang w:eastAsia="en-IN"/>
-        </w:rPr>
-        <w:t>print(</w:t>
-      </w:r>
-      <w:proofErr w:type="gramEnd"/>
-      <w:r>
-        <w:rPr>
-          <w:rFonts w:ascii="Consolas" w:eastAsia="Times New Roman" w:hAnsi="Consolas" w:cs="Courier New"/>
-          <w:color w:val="273239"/>
-          <w:spacing w:val="2"/>
-          <w:sz w:val="24"/>
-          <w:szCs w:val="24"/>
-          <w:lang w:eastAsia="en-IN"/>
-        </w:rPr>
-        <w:t>‘spam’</w:t>
+      <w:r>
+        <w:rPr>
+          <w:rFonts w:ascii="Consolas" w:eastAsia="Times New Roman" w:hAnsi="Consolas" w:cs="Courier New"/>
+          <w:color w:val="273239"/>
+          <w:spacing w:val="2"/>
+          <w:sz w:val="24"/>
+          <w:szCs w:val="24"/>
+          <w:lang w:eastAsia="en-IN"/>
+        </w:rPr>
+        <w:tab/>
+      </w:r>
+      <w:r>
+        <w:rPr>
+          <w:rFonts w:ascii="Consolas" w:eastAsia="Times New Roman" w:hAnsi="Consolas" w:cs="Courier New"/>
+          <w:color w:val="273239"/>
+          <w:spacing w:val="2"/>
+          <w:sz w:val="24"/>
+          <w:szCs w:val="24"/>
+          <w:lang w:eastAsia="en-IN"/>
+        </w:rPr>
+        <w:tab/>
+        <w:t>-------</w:t>
+      </w:r>
+      <w:r>
+        <w:rPr>
+          <w:rFonts w:ascii="Consolas" w:eastAsia="Times New Roman" w:hAnsi="Consolas" w:cs="Courier New"/>
+          <w:color w:val="273239"/>
+          <w:spacing w:val="2"/>
+          <w:sz w:val="24"/>
+          <w:szCs w:val="24"/>
+          <w:lang w:eastAsia="en-IN"/>
+        </w:rPr>
+        <w:sym w:font="Wingdings" w:char="F0E0"/>
+      </w:r>
+      <w:r>
+        <w:rPr>
+          <w:rFonts w:ascii="Consolas" w:eastAsia="Times New Roman" w:hAnsi="Consolas" w:cs="Courier New"/>
+          <w:color w:val="273239"/>
+          <w:spacing w:val="2"/>
+          <w:sz w:val="24"/>
+          <w:szCs w:val="24"/>
+          <w:lang w:eastAsia="en-IN"/>
+        </w:rPr>
+        <w:t xml:space="preserve">Code Block 3 </w:t>
+      </w:r>
+      <w:r>
+        <w:rPr>
+          <w:rFonts w:ascii="Consolas" w:eastAsia="Times New Roman" w:hAnsi="Consolas" w:cs="Courier New"/>
+          <w:color w:val="273239"/>
+          <w:spacing w:val="2"/>
+          <w:sz w:val="24"/>
+          <w:szCs w:val="24"/>
+          <w:lang w:eastAsia="en-IN"/>
+        </w:rPr>
+        <w:t>print(‘spam’</w:t>
       </w:r>
       <w:r>
         <w:rPr>
@@ -3673,42 +3792,32 @@
           <w:szCs w:val="24"/>
           <w:lang w:eastAsia="en-IN"/>
         </w:rPr>
-        <w:t>NOT UNDERSTOOD</w:t>
-      </w:r>
-      <w:bookmarkStart w:id="0" w:name="_GoBack"/>
-      <w:bookmarkEnd w:id="0"/>
-    </w:p>
-    <w:p>
-      <w:pPr>
-        <w:tabs>
-          <w:tab w:val="left" w:pos="916"/>
-          <w:tab w:val="left" w:pos="1832"/>
-          <w:tab w:val="left" w:pos="2748"/>
-          <w:tab w:val="left" w:pos="3664"/>
-          <w:tab w:val="left" w:pos="4580"/>
-          <w:tab w:val="left" w:pos="5496"/>
-          <w:tab w:val="left" w:pos="6412"/>
-          <w:tab w:val="left" w:pos="7328"/>
-          <w:tab w:val="left" w:pos="8244"/>
-          <w:tab w:val="left" w:pos="9160"/>
-          <w:tab w:val="left" w:pos="10076"/>
-          <w:tab w:val="left" w:pos="10992"/>
-          <w:tab w:val="left" w:pos="11908"/>
-          <w:tab w:val="left" w:pos="12824"/>
-          <w:tab w:val="left" w:pos="13740"/>
-          <w:tab w:val="left" w:pos="14656"/>
-        </w:tabs>
-        <w:spacing w:after="150" w:line="240" w:lineRule="auto"/>
-        <w:textAlignment w:val="baseline"/>
-        <w:rPr>
-          <w:rFonts w:ascii="Consolas" w:eastAsia="Times New Roman" w:hAnsi="Consolas" w:cs="Courier New"/>
-          <w:color w:val="273239"/>
-          <w:spacing w:val="2"/>
-          <w:sz w:val="24"/>
-          <w:szCs w:val="24"/>
-          <w:lang w:eastAsia="en-IN"/>
-        </w:rPr>
-      </w:pPr>
+        <w:t xml:space="preserve">(**) I had some doubts regarding this question in its indentation. I got revised question from Mr </w:t>
+      </w:r>
+      <w:proofErr w:type="spellStart"/>
+      <w:r>
+        <w:rPr>
+          <w:rFonts w:ascii="Consolas" w:eastAsia="Times New Roman" w:hAnsi="Consolas" w:cs="Courier New"/>
+          <w:color w:val="273239"/>
+          <w:spacing w:val="2"/>
+          <w:sz w:val="24"/>
+          <w:szCs w:val="24"/>
+          <w:lang w:eastAsia="en-IN"/>
+        </w:rPr>
+        <w:t>Deepranjan</w:t>
+      </w:r>
+      <w:proofErr w:type="spellEnd"/>
+      <w:r>
+        <w:rPr>
+          <w:rFonts w:ascii="Consolas" w:eastAsia="Times New Roman" w:hAnsi="Consolas" w:cs="Courier New"/>
+          <w:color w:val="273239"/>
+          <w:spacing w:val="2"/>
+          <w:sz w:val="24"/>
+          <w:szCs w:val="24"/>
+          <w:lang w:eastAsia="en-IN"/>
+        </w:rPr>
+        <w:t xml:space="preserve"> Gupta over mail.  </w:t>
+      </w:r>
     </w:p>
     <w:p>
       <w:pPr>
@@ -3789,32 +3898,7 @@
           <w:szCs w:val="24"/>
           <w:lang w:eastAsia="en-IN"/>
         </w:rPr>
-        <w:lastRenderedPageBreak/>
-        <w:t>Write code that prints Hello if 1 is stored in spam, prints Howdy if 2 is stored in spam, and prints</w:t>
-      </w:r>
-      <w:r>
-        <w:rPr>
-          <w:rFonts w:ascii="Consolas" w:eastAsia="Times New Roman" w:hAnsi="Consolas" w:cs="Courier New"/>
-          <w:b/>
-          <w:color w:val="273239"/>
-          <w:spacing w:val="2"/>
-          <w:sz w:val="24"/>
-          <w:szCs w:val="24"/>
-          <w:lang w:eastAsia="en-IN"/>
-        </w:rPr>
-        <w:t xml:space="preserve"> </w:t>
-      </w:r>
-      <w:r>
-        <w:rPr>
-          <w:rFonts w:ascii="Consolas" w:eastAsia="Times New Roman" w:hAnsi="Consolas" w:cs="Courier New"/>
-          <w:b/>
-          <w:color w:val="273239"/>
-          <w:spacing w:val="2"/>
-          <w:sz w:val="24"/>
-          <w:szCs w:val="24"/>
-          <w:lang w:eastAsia="en-IN"/>
-        </w:rPr>
-        <w:t xml:space="preserve">Greetings! </w:t>
+        <w:t xml:space="preserve">Write code that prints Hello if 1 is stored in spam, prints Howdy if 2 is stored in spam, and prints Greetings! </w:t>
       </w:r>
       <w:proofErr w:type="gramStart"/>
       <w:r>
@@ -3884,6 +3968,7 @@
           <w:szCs w:val="24"/>
           <w:lang w:eastAsia="en-IN"/>
         </w:rPr>
+        <w:lastRenderedPageBreak/>
         <w:t xml:space="preserve"> ANS:</w:t>
       </w:r>
     </w:p>
@@ -4605,29 +4690,7 @@
           <w:szCs w:val="24"/>
           <w:lang w:eastAsia="en-IN"/>
         </w:rPr>
-        <w:t xml:space="preserve">The break statement brings the execution flow of the program out of the loop but the continue statement brings the </w:t>
-      </w:r>
-      <w:r>
-        <w:rPr>
-          <w:rFonts w:ascii="Consolas" w:eastAsia="Times New Roman" w:hAnsi="Consolas" w:cs="Courier New"/>
-          <w:color w:val="273239"/>
-          <w:spacing w:val="2"/>
-          <w:sz w:val="24"/>
-          <w:szCs w:val="24"/>
-          <w:lang w:eastAsia="en-IN"/>
-        </w:rPr>
-        <w:t>execution flow of the program</w:t>
-      </w:r>
-      <w:r>
-        <w:rPr>
-          <w:rFonts w:ascii="Consolas" w:eastAsia="Times New Roman" w:hAnsi="Consolas" w:cs="Courier New"/>
-          <w:color w:val="273239"/>
-          <w:spacing w:val="2"/>
-          <w:sz w:val="24"/>
-          <w:szCs w:val="24"/>
-          <w:lang w:eastAsia="en-IN"/>
-        </w:rPr>
-        <w:t xml:space="preserve"> back to the start of </w:t>
+        <w:t xml:space="preserve">The break statement brings the execution flow of the program out of the loop but the continue statement brings the execution flow of the program back to the start of </w:t>
       </w:r>
       <w:r>
         <w:rPr>
@@ -4898,18 +4961,7 @@
           <w:szCs w:val="24"/>
           <w:lang w:eastAsia="en-IN"/>
         </w:rPr>
-        <w:t xml:space="preserve">) function can </w:t>
-      </w:r>
-      <w:r>
-        <w:rPr>
-          <w:rFonts w:ascii="Consolas" w:eastAsia="Times New Roman" w:hAnsi="Consolas" w:cs="Courier New"/>
-          <w:color w:val="273239"/>
-          <w:spacing w:val="2"/>
-          <w:sz w:val="24"/>
-          <w:szCs w:val="24"/>
-          <w:lang w:eastAsia="en-IN"/>
-        </w:rPr>
-        <w:t xml:space="preserve"> be called with three arguments. The first two arguments will be the start and stop values, and the third will be the step argument. The step is the amount that the variable is increased by after each iteration</w:t>
+        <w:t>) function can  be called with three arguments. The first two arguments will be the start and stop values, and the third will be the step argument. The step is the amount that the variable is increased by after each iteration</w:t>
       </w:r>
       <w:r>
         <w:rPr>
@@ -5324,7 +5376,6 @@
           <w:szCs w:val="24"/>
           <w:lang w:eastAsia="en-IN"/>
         </w:rPr>
-        <w:lastRenderedPageBreak/>
         <w:t>for</w:t>
       </w:r>
       <w:proofErr w:type="gramEnd"/>
@@ -5361,29 +5412,7 @@
           <w:szCs w:val="24"/>
           <w:lang w:eastAsia="en-IN"/>
         </w:rPr>
-        <w:t xml:space="preserve"> in range(</w:t>
-      </w:r>
-      <w:r>
-        <w:rPr>
-          <w:rFonts w:ascii="Consolas" w:eastAsia="Times New Roman" w:hAnsi="Consolas" w:cs="Courier New"/>
-          <w:color w:val="273239"/>
-          <w:spacing w:val="2"/>
-          <w:sz w:val="24"/>
-          <w:szCs w:val="24"/>
-          <w:lang w:eastAsia="en-IN"/>
-        </w:rPr>
-        <w:t>0,</w:t>
-      </w:r>
-      <w:r>
-        <w:rPr>
-          <w:rFonts w:ascii="Consolas" w:eastAsia="Times New Roman" w:hAnsi="Consolas" w:cs="Courier New"/>
-          <w:color w:val="273239"/>
-          <w:spacing w:val="2"/>
-          <w:sz w:val="24"/>
-          <w:szCs w:val="24"/>
-          <w:lang w:eastAsia="en-IN"/>
-        </w:rPr>
-        <w:t>10):</w:t>
+        <w:t xml:space="preserve"> in range(0,10):</w:t>
       </w:r>
     </w:p>
     <w:p>
@@ -5428,29 +5457,8 @@
           <w:szCs w:val="24"/>
           <w:lang w:eastAsia="en-IN"/>
         </w:rPr>
-        <w:t>Here, we are supplying the starting value 0 explicitly, therefore, it will also iterate with values from 0 to 9. Again, the d</w:t>
-      </w:r>
-      <w:r>
-        <w:rPr>
-          <w:rFonts w:ascii="Consolas" w:eastAsia="Times New Roman" w:hAnsi="Consolas" w:cs="Courier New"/>
-          <w:color w:val="273239"/>
-          <w:spacing w:val="2"/>
-          <w:sz w:val="24"/>
-          <w:szCs w:val="24"/>
-          <w:lang w:eastAsia="en-IN"/>
-        </w:rPr>
-        <w:t>efault step value is also 1</w:t>
-      </w:r>
-      <w:r>
-        <w:rPr>
-          <w:rFonts w:ascii="Consolas" w:eastAsia="Times New Roman" w:hAnsi="Consolas" w:cs="Courier New"/>
-          <w:color w:val="273239"/>
-          <w:spacing w:val="2"/>
-          <w:sz w:val="24"/>
-          <w:szCs w:val="24"/>
-          <w:lang w:eastAsia="en-IN"/>
-        </w:rPr>
-        <w:t xml:space="preserve">. </w:t>
+        <w:lastRenderedPageBreak/>
+        <w:t xml:space="preserve">Here, we are supplying the starting value 0 explicitly, therefore, it will also iterate with values from 0 to 9. Again, the default step value is also 1. </w:t>
       </w:r>
     </w:p>
     <w:p>
@@ -5532,40 +5540,7 @@
           <w:szCs w:val="24"/>
           <w:lang w:eastAsia="en-IN"/>
         </w:rPr>
-        <w:t xml:space="preserve"> in range(0,10</w:t>
-      </w:r>
-      <w:r>
-        <w:rPr>
-          <w:rFonts w:ascii="Consolas" w:eastAsia="Times New Roman" w:hAnsi="Consolas" w:cs="Courier New"/>
-          <w:color w:val="273239"/>
-          <w:spacing w:val="2"/>
-          <w:sz w:val="24"/>
-          <w:szCs w:val="24"/>
-          <w:lang w:eastAsia="en-IN"/>
-        </w:rPr>
-        <w:t>,1</w:t>
-      </w:r>
-      <w:r>
-        <w:rPr>
-          <w:rFonts w:ascii="Consolas" w:eastAsia="Times New Roman" w:hAnsi="Consolas" w:cs="Courier New"/>
-          <w:color w:val="273239"/>
-          <w:spacing w:val="2"/>
-          <w:sz w:val="24"/>
-          <w:szCs w:val="24"/>
-          <w:lang w:eastAsia="en-IN"/>
-        </w:rPr>
-        <w:t>):</w:t>
-      </w:r>
-      <w:r>
-        <w:rPr>
-          <w:rFonts w:ascii="Consolas" w:eastAsia="Times New Roman" w:hAnsi="Consolas" w:cs="Courier New"/>
-          <w:color w:val="273239"/>
-          <w:spacing w:val="2"/>
-          <w:sz w:val="24"/>
-          <w:szCs w:val="24"/>
-          <w:lang w:eastAsia="en-IN"/>
-        </w:rPr>
-        <w:t xml:space="preserve"> </w:t>
+        <w:t xml:space="preserve"> in range(0,10,1): </w:t>
       </w:r>
     </w:p>
     <w:p>
@@ -5610,51 +5585,7 @@
           <w:szCs w:val="24"/>
           <w:lang w:eastAsia="en-IN"/>
         </w:rPr>
-        <w:t>Here</w:t>
-      </w:r>
-      <w:r>
-        <w:rPr>
-          <w:rFonts w:ascii="Consolas" w:eastAsia="Times New Roman" w:hAnsi="Consolas" w:cs="Courier New"/>
-          <w:color w:val="273239"/>
-          <w:spacing w:val="2"/>
-          <w:sz w:val="24"/>
-          <w:szCs w:val="24"/>
-          <w:lang w:eastAsia="en-IN"/>
-        </w:rPr>
-        <w:t xml:space="preserve">, we are supplying the starting value 0 </w:t>
-      </w:r>
-      <w:r>
-        <w:rPr>
-          <w:rFonts w:ascii="Consolas" w:eastAsia="Times New Roman" w:hAnsi="Consolas" w:cs="Courier New"/>
-          <w:color w:val="273239"/>
-          <w:spacing w:val="2"/>
-          <w:sz w:val="24"/>
-          <w:szCs w:val="24"/>
-          <w:lang w:eastAsia="en-IN"/>
-        </w:rPr>
-        <w:t>and also providing the increment step of 1</w:t>
-      </w:r>
-      <w:r>
-        <w:rPr>
-          <w:rFonts w:ascii="Consolas" w:eastAsia="Times New Roman" w:hAnsi="Consolas" w:cs="Courier New"/>
-          <w:color w:val="273239"/>
-          <w:spacing w:val="2"/>
-          <w:sz w:val="24"/>
-          <w:szCs w:val="24"/>
-          <w:lang w:eastAsia="en-IN"/>
-        </w:rPr>
-        <w:t>,</w:t>
-      </w:r>
-      <w:r>
-        <w:rPr>
-          <w:rFonts w:ascii="Consolas" w:eastAsia="Times New Roman" w:hAnsi="Consolas" w:cs="Courier New"/>
-          <w:color w:val="273239"/>
-          <w:spacing w:val="2"/>
-          <w:sz w:val="24"/>
-          <w:szCs w:val="24"/>
-          <w:lang w:eastAsia="en-IN"/>
-        </w:rPr>
-        <w:t xml:space="preserve"> explicitly.</w:t>
+        <w:t>Here, we are supplying the starting value 0 and also providing the increment step of 1, explicitly.</w:t>
       </w:r>
     </w:p>
     <w:p>
@@ -5765,31 +5696,7 @@
           <w:szCs w:val="24"/>
           <w:lang w:eastAsia="en-IN"/>
         </w:rPr>
-        <w:t xml:space="preserve"> loop. Then write an equivalent</w:t>
-      </w:r>
-      <w:r>
-        <w:rPr>
-          <w:rFonts w:ascii="Consolas" w:eastAsia="Times New Roman" w:hAnsi="Consolas" w:cs="Courier New"/>
-          <w:b/>
-          <w:color w:val="273239"/>
-          <w:spacing w:val="2"/>
-          <w:sz w:val="24"/>
-          <w:szCs w:val="24"/>
-          <w:lang w:eastAsia="en-IN"/>
-        </w:rPr>
-        <w:t xml:space="preserve"> </w:t>
-      </w:r>
-      <w:r>
-        <w:rPr>
-          <w:rFonts w:ascii="Consolas" w:eastAsia="Times New Roman" w:hAnsi="Consolas" w:cs="Courier New"/>
-          <w:b/>
-          <w:color w:val="273239"/>
-          <w:spacing w:val="2"/>
-          <w:sz w:val="24"/>
-          <w:szCs w:val="24"/>
-          <w:lang w:eastAsia="en-IN"/>
-        </w:rPr>
-        <w:t>program that prints the numbers 1 to 10 using a while loop.</w:t>
+        <w:t xml:space="preserve"> loop. Then write an equivalent program that prints the numbers 1 to 10 using a while loop.</w:t>
       </w:r>
     </w:p>
     <w:p>
@@ -6506,31 +6413,7 @@
           <w:szCs w:val="24"/>
           <w:lang w:eastAsia="en-IN"/>
         </w:rPr>
-        <w:t>) inside a module named spam, how would you call it after</w:t>
-      </w:r>
-      <w:r>
-        <w:rPr>
-          <w:rFonts w:ascii="Consolas" w:eastAsia="Times New Roman" w:hAnsi="Consolas" w:cs="Courier New"/>
-          <w:b/>
-          <w:color w:val="273239"/>
-          <w:spacing w:val="2"/>
-          <w:sz w:val="24"/>
-          <w:szCs w:val="24"/>
-          <w:lang w:eastAsia="en-IN"/>
-        </w:rPr>
-        <w:t xml:space="preserve"> </w:t>
-      </w:r>
-      <w:r>
-        <w:rPr>
-          <w:rFonts w:ascii="Consolas" w:eastAsia="Times New Roman" w:hAnsi="Consolas" w:cs="Courier New"/>
-          <w:b/>
-          <w:color w:val="273239"/>
-          <w:spacing w:val="2"/>
-          <w:sz w:val="24"/>
-          <w:szCs w:val="24"/>
-          <w:lang w:eastAsia="en-IN"/>
-        </w:rPr>
-        <w:t>importing spam?</w:t>
+        <w:t>) inside a module named spam, how would you call it after importing spam?</w:t>
       </w:r>
     </w:p>
     <w:p>
@@ -7063,366 +6946,6 @@
         <w:t>()</w:t>
       </w:r>
       <w:proofErr w:type="gramEnd"/>
-    </w:p>
-    <w:p>
-      <w:pPr>
-        <w:tabs>
-          <w:tab w:val="left" w:pos="916"/>
-          <w:tab w:val="left" w:pos="1832"/>
-          <w:tab w:val="left" w:pos="2748"/>
-          <w:tab w:val="left" w:pos="3664"/>
-          <w:tab w:val="left" w:pos="4580"/>
-          <w:tab w:val="left" w:pos="5496"/>
-          <w:tab w:val="left" w:pos="6412"/>
-          <w:tab w:val="left" w:pos="7328"/>
-          <w:tab w:val="left" w:pos="8244"/>
-          <w:tab w:val="left" w:pos="9160"/>
-          <w:tab w:val="left" w:pos="10076"/>
-          <w:tab w:val="left" w:pos="10992"/>
-          <w:tab w:val="left" w:pos="11908"/>
-          <w:tab w:val="left" w:pos="12824"/>
-          <w:tab w:val="left" w:pos="13740"/>
-          <w:tab w:val="left" w:pos="14656"/>
-        </w:tabs>
-        <w:spacing w:after="150" w:line="240" w:lineRule="auto"/>
-        <w:ind w:left="360"/>
-        <w:jc w:val="both"/>
-        <w:textAlignment w:val="baseline"/>
-        <w:rPr>
-          <w:rFonts w:ascii="Consolas" w:eastAsia="Times New Roman" w:hAnsi="Consolas" w:cs="Courier New"/>
-          <w:color w:val="273239"/>
-          <w:spacing w:val="2"/>
-          <w:sz w:val="24"/>
-          <w:szCs w:val="24"/>
-          <w:lang w:eastAsia="en-IN"/>
-        </w:rPr>
-      </w:pPr>
-    </w:p>
-    <w:p>
-      <w:pPr>
-        <w:tabs>
-          <w:tab w:val="left" w:pos="916"/>
-          <w:tab w:val="left" w:pos="1832"/>
-          <w:tab w:val="left" w:pos="2748"/>
-          <w:tab w:val="left" w:pos="3664"/>
-          <w:tab w:val="left" w:pos="4580"/>
-          <w:tab w:val="left" w:pos="5496"/>
-          <w:tab w:val="left" w:pos="6412"/>
-          <w:tab w:val="left" w:pos="7328"/>
-          <w:tab w:val="left" w:pos="8244"/>
-          <w:tab w:val="left" w:pos="9160"/>
-          <w:tab w:val="left" w:pos="10076"/>
-          <w:tab w:val="left" w:pos="10992"/>
-          <w:tab w:val="left" w:pos="11908"/>
-          <w:tab w:val="left" w:pos="12824"/>
-          <w:tab w:val="left" w:pos="13740"/>
-          <w:tab w:val="left" w:pos="14656"/>
-        </w:tabs>
-        <w:spacing w:after="150" w:line="240" w:lineRule="auto"/>
-        <w:ind w:left="360"/>
-        <w:jc w:val="both"/>
-        <w:textAlignment w:val="baseline"/>
-        <w:rPr>
-          <w:rFonts w:ascii="Consolas" w:eastAsia="Times New Roman" w:hAnsi="Consolas" w:cs="Courier New"/>
-          <w:color w:val="273239"/>
-          <w:spacing w:val="2"/>
-          <w:sz w:val="24"/>
-          <w:szCs w:val="24"/>
-          <w:lang w:eastAsia="en-IN"/>
-        </w:rPr>
-      </w:pPr>
-    </w:p>
-    <w:p>
-      <w:pPr>
-        <w:tabs>
-          <w:tab w:val="left" w:pos="916"/>
-          <w:tab w:val="left" w:pos="1832"/>
-          <w:tab w:val="left" w:pos="2748"/>
-          <w:tab w:val="left" w:pos="3664"/>
-          <w:tab w:val="left" w:pos="4580"/>
-          <w:tab w:val="left" w:pos="5496"/>
-          <w:tab w:val="left" w:pos="6412"/>
-          <w:tab w:val="left" w:pos="7328"/>
-          <w:tab w:val="left" w:pos="8244"/>
-          <w:tab w:val="left" w:pos="9160"/>
-          <w:tab w:val="left" w:pos="10076"/>
-          <w:tab w:val="left" w:pos="10992"/>
-          <w:tab w:val="left" w:pos="11908"/>
-          <w:tab w:val="left" w:pos="12824"/>
-          <w:tab w:val="left" w:pos="13740"/>
-          <w:tab w:val="left" w:pos="14656"/>
-        </w:tabs>
-        <w:spacing w:after="150" w:line="240" w:lineRule="auto"/>
-        <w:ind w:left="360"/>
-        <w:jc w:val="both"/>
-        <w:textAlignment w:val="baseline"/>
-        <w:rPr>
-          <w:rFonts w:ascii="Consolas" w:eastAsia="Times New Roman" w:hAnsi="Consolas" w:cs="Courier New"/>
-          <w:color w:val="273239"/>
-          <w:spacing w:val="2"/>
-          <w:sz w:val="24"/>
-          <w:szCs w:val="24"/>
-          <w:lang w:eastAsia="en-IN"/>
-        </w:rPr>
-      </w:pPr>
-    </w:p>
-    <w:p>
-      <w:pPr>
-        <w:tabs>
-          <w:tab w:val="left" w:pos="916"/>
-          <w:tab w:val="left" w:pos="1832"/>
-          <w:tab w:val="left" w:pos="2748"/>
-          <w:tab w:val="left" w:pos="3664"/>
-          <w:tab w:val="left" w:pos="4580"/>
-          <w:tab w:val="left" w:pos="5496"/>
-          <w:tab w:val="left" w:pos="6412"/>
-          <w:tab w:val="left" w:pos="7328"/>
-          <w:tab w:val="left" w:pos="8244"/>
-          <w:tab w:val="left" w:pos="9160"/>
-          <w:tab w:val="left" w:pos="10076"/>
-          <w:tab w:val="left" w:pos="10992"/>
-          <w:tab w:val="left" w:pos="11908"/>
-          <w:tab w:val="left" w:pos="12824"/>
-          <w:tab w:val="left" w:pos="13740"/>
-          <w:tab w:val="left" w:pos="14656"/>
-        </w:tabs>
-        <w:spacing w:after="150" w:line="240" w:lineRule="auto"/>
-        <w:ind w:left="360"/>
-        <w:jc w:val="both"/>
-        <w:textAlignment w:val="baseline"/>
-        <w:rPr>
-          <w:rFonts w:ascii="Consolas" w:eastAsia="Times New Roman" w:hAnsi="Consolas" w:cs="Courier New"/>
-          <w:color w:val="273239"/>
-          <w:spacing w:val="2"/>
-          <w:sz w:val="24"/>
-          <w:szCs w:val="24"/>
-          <w:lang w:eastAsia="en-IN"/>
-        </w:rPr>
-      </w:pPr>
-    </w:p>
-    <w:p>
-      <w:pPr>
-        <w:tabs>
-          <w:tab w:val="left" w:pos="916"/>
-          <w:tab w:val="left" w:pos="1832"/>
-          <w:tab w:val="left" w:pos="2748"/>
-          <w:tab w:val="left" w:pos="3664"/>
-          <w:tab w:val="left" w:pos="4580"/>
-          <w:tab w:val="left" w:pos="5496"/>
-          <w:tab w:val="left" w:pos="6412"/>
-          <w:tab w:val="left" w:pos="7328"/>
-          <w:tab w:val="left" w:pos="8244"/>
-          <w:tab w:val="left" w:pos="9160"/>
-          <w:tab w:val="left" w:pos="10076"/>
-          <w:tab w:val="left" w:pos="10992"/>
-          <w:tab w:val="left" w:pos="11908"/>
-          <w:tab w:val="left" w:pos="12824"/>
-          <w:tab w:val="left" w:pos="13740"/>
-          <w:tab w:val="left" w:pos="14656"/>
-        </w:tabs>
-        <w:spacing w:after="150" w:line="240" w:lineRule="auto"/>
-        <w:ind w:left="360"/>
-        <w:jc w:val="both"/>
-        <w:textAlignment w:val="baseline"/>
-        <w:rPr>
-          <w:rFonts w:ascii="Consolas" w:eastAsia="Times New Roman" w:hAnsi="Consolas" w:cs="Courier New"/>
-          <w:color w:val="273239"/>
-          <w:spacing w:val="2"/>
-          <w:sz w:val="24"/>
-          <w:szCs w:val="24"/>
-          <w:lang w:eastAsia="en-IN"/>
-        </w:rPr>
-      </w:pPr>
-    </w:p>
-    <w:p>
-      <w:pPr>
-        <w:tabs>
-          <w:tab w:val="left" w:pos="916"/>
-          <w:tab w:val="left" w:pos="1832"/>
-          <w:tab w:val="left" w:pos="2748"/>
-          <w:tab w:val="left" w:pos="3664"/>
-          <w:tab w:val="left" w:pos="4580"/>
-          <w:tab w:val="left" w:pos="5496"/>
-          <w:tab w:val="left" w:pos="6412"/>
-          <w:tab w:val="left" w:pos="7328"/>
-          <w:tab w:val="left" w:pos="8244"/>
-          <w:tab w:val="left" w:pos="9160"/>
-          <w:tab w:val="left" w:pos="10076"/>
-          <w:tab w:val="left" w:pos="10992"/>
-          <w:tab w:val="left" w:pos="11908"/>
-          <w:tab w:val="left" w:pos="12824"/>
-          <w:tab w:val="left" w:pos="13740"/>
-          <w:tab w:val="left" w:pos="14656"/>
-        </w:tabs>
-        <w:spacing w:after="150" w:line="240" w:lineRule="auto"/>
-        <w:ind w:left="360"/>
-        <w:jc w:val="both"/>
-        <w:textAlignment w:val="baseline"/>
-        <w:rPr>
-          <w:rFonts w:ascii="Consolas" w:eastAsia="Times New Roman" w:hAnsi="Consolas" w:cs="Courier New"/>
-          <w:color w:val="273239"/>
-          <w:spacing w:val="2"/>
-          <w:sz w:val="24"/>
-          <w:szCs w:val="24"/>
-          <w:lang w:eastAsia="en-IN"/>
-        </w:rPr>
-      </w:pPr>
-    </w:p>
-    <w:p>
-      <w:pPr>
-        <w:tabs>
-          <w:tab w:val="left" w:pos="916"/>
-          <w:tab w:val="left" w:pos="1832"/>
-          <w:tab w:val="left" w:pos="2748"/>
-          <w:tab w:val="left" w:pos="3664"/>
-          <w:tab w:val="left" w:pos="4580"/>
-          <w:tab w:val="left" w:pos="5496"/>
-          <w:tab w:val="left" w:pos="6412"/>
-          <w:tab w:val="left" w:pos="7328"/>
-          <w:tab w:val="left" w:pos="8244"/>
-          <w:tab w:val="left" w:pos="9160"/>
-          <w:tab w:val="left" w:pos="10076"/>
-          <w:tab w:val="left" w:pos="10992"/>
-          <w:tab w:val="left" w:pos="11908"/>
-          <w:tab w:val="left" w:pos="12824"/>
-          <w:tab w:val="left" w:pos="13740"/>
-          <w:tab w:val="left" w:pos="14656"/>
-        </w:tabs>
-        <w:spacing w:after="150" w:line="240" w:lineRule="auto"/>
-        <w:textAlignment w:val="baseline"/>
-        <w:rPr>
-          <w:rFonts w:ascii="Consolas" w:eastAsia="Times New Roman" w:hAnsi="Consolas" w:cs="Courier New"/>
-          <w:color w:val="273239"/>
-          <w:spacing w:val="2"/>
-          <w:sz w:val="24"/>
-          <w:szCs w:val="24"/>
-          <w:lang w:eastAsia="en-IN"/>
-        </w:rPr>
-      </w:pPr>
-    </w:p>
-    <w:p>
-      <w:pPr>
-        <w:tabs>
-          <w:tab w:val="left" w:pos="916"/>
-          <w:tab w:val="left" w:pos="1832"/>
-          <w:tab w:val="left" w:pos="2748"/>
-          <w:tab w:val="left" w:pos="3664"/>
-          <w:tab w:val="left" w:pos="4580"/>
-          <w:tab w:val="left" w:pos="5496"/>
-          <w:tab w:val="left" w:pos="6412"/>
-          <w:tab w:val="left" w:pos="7328"/>
-          <w:tab w:val="left" w:pos="8244"/>
-          <w:tab w:val="left" w:pos="9160"/>
-          <w:tab w:val="left" w:pos="10076"/>
-          <w:tab w:val="left" w:pos="10992"/>
-          <w:tab w:val="left" w:pos="11908"/>
-          <w:tab w:val="left" w:pos="12824"/>
-          <w:tab w:val="left" w:pos="13740"/>
-          <w:tab w:val="left" w:pos="14656"/>
-        </w:tabs>
-        <w:spacing w:after="150" w:line="240" w:lineRule="auto"/>
-        <w:textAlignment w:val="baseline"/>
-        <w:rPr>
-          <w:rFonts w:ascii="Consolas" w:eastAsia="Times New Roman" w:hAnsi="Consolas" w:cs="Courier New"/>
-          <w:color w:val="273239"/>
-          <w:spacing w:val="2"/>
-          <w:sz w:val="24"/>
-          <w:szCs w:val="24"/>
-          <w:lang w:eastAsia="en-IN"/>
-        </w:rPr>
-      </w:pPr>
-    </w:p>
-    <w:p>
-      <w:pPr>
-        <w:tabs>
-          <w:tab w:val="left" w:pos="916"/>
-          <w:tab w:val="left" w:pos="1832"/>
-          <w:tab w:val="left" w:pos="2748"/>
-          <w:tab w:val="left" w:pos="3664"/>
-          <w:tab w:val="left" w:pos="4580"/>
-          <w:tab w:val="left" w:pos="5496"/>
-          <w:tab w:val="left" w:pos="6412"/>
-          <w:tab w:val="left" w:pos="7328"/>
-          <w:tab w:val="left" w:pos="8244"/>
-          <w:tab w:val="left" w:pos="9160"/>
-          <w:tab w:val="left" w:pos="10076"/>
-          <w:tab w:val="left" w:pos="10992"/>
-          <w:tab w:val="left" w:pos="11908"/>
-          <w:tab w:val="left" w:pos="12824"/>
-          <w:tab w:val="left" w:pos="13740"/>
-          <w:tab w:val="left" w:pos="14656"/>
-        </w:tabs>
-        <w:spacing w:after="150" w:line="240" w:lineRule="auto"/>
-        <w:textAlignment w:val="baseline"/>
-        <w:rPr>
-          <w:rFonts w:ascii="Consolas" w:eastAsia="Times New Roman" w:hAnsi="Consolas" w:cs="Courier New"/>
-          <w:color w:val="273239"/>
-          <w:spacing w:val="2"/>
-          <w:sz w:val="24"/>
-          <w:szCs w:val="24"/>
-          <w:lang w:eastAsia="en-IN"/>
-        </w:rPr>
-      </w:pPr>
-    </w:p>
-    <w:p>
-      <w:pPr>
-        <w:pStyle w:val="ListParagraph"/>
-        <w:rPr>
-          <w:rFonts w:ascii="Arial" w:hAnsi="Arial" w:cs="Arial"/>
-          <w:color w:val="273239"/>
-          <w:spacing w:val="2"/>
-          <w:sz w:val="26"/>
-          <w:szCs w:val="26"/>
-          <w:shd w:val="clear" w:color="auto" w:fill="FFFFFF"/>
-        </w:rPr>
-      </w:pPr>
-    </w:p>
-    <w:p>
-      <w:pPr>
-        <w:pStyle w:val="ListParagraph"/>
-        <w:rPr>
-          <w:rFonts w:ascii="Arial" w:hAnsi="Arial" w:cs="Arial"/>
-          <w:color w:val="273239"/>
-          <w:spacing w:val="2"/>
-          <w:sz w:val="26"/>
-          <w:szCs w:val="26"/>
-          <w:shd w:val="clear" w:color="auto" w:fill="FFFFFF"/>
-        </w:rPr>
-      </w:pPr>
-    </w:p>
-    <w:p>
-      <w:pPr>
-        <w:pStyle w:val="ListParagraph"/>
-        <w:rPr>
-          <w:rFonts w:ascii="Arial" w:hAnsi="Arial" w:cs="Arial"/>
-          <w:color w:val="273239"/>
-          <w:spacing w:val="2"/>
-          <w:sz w:val="26"/>
-          <w:szCs w:val="26"/>
-          <w:shd w:val="clear" w:color="auto" w:fill="FFFFFF"/>
-        </w:rPr>
-      </w:pPr>
-    </w:p>
-    <w:p>
-      <w:pPr>
-        <w:pStyle w:val="ListParagraph"/>
-        <w:rPr>
-          <w:rFonts w:ascii="Arial" w:hAnsi="Arial" w:cs="Arial"/>
-          <w:color w:val="273239"/>
-          <w:spacing w:val="2"/>
-          <w:sz w:val="26"/>
-          <w:szCs w:val="26"/>
-          <w:shd w:val="clear" w:color="auto" w:fill="FFFFFF"/>
-        </w:rPr>
-      </w:pPr>
-    </w:p>
-    <w:p>
-      <w:pPr>
-        <w:pStyle w:val="ListParagraph"/>
-        <w:rPr>
-          <w:lang w:val="en-GB"/>
-        </w:rPr>
-      </w:pPr>
     </w:p>
     <w:sectPr>
       <w:pgSz w:w="11906" w:h="16838"/>
@@ -8370,11 +7893,12 @@
   <w:style w:type="paragraph" w:default="1" w:styleId="Normal">
     <w:name w:val="Normal"/>
     <w:qFormat/>
-    <w:rsid w:val="00FB544E"/>
+    <w:rsid w:val="00A83F23"/>
   </w:style>
   <w:style w:type="character" w:default="1" w:styleId="DefaultParagraphFont">
     <w:name w:val="Default Paragraph Font"/>
     <w:uiPriority w:val="1"/>
+    <w:semiHidden/>
     <w:unhideWhenUsed/>
   </w:style>
   <w:style w:type="table" w:default="1" w:styleId="TableNormal">

</xml_diff>